<commit_message>
Created Phase 1 and Part of Phase 2
</commit_message>
<xml_diff>
--- a/Final Project(Phase 1 and 2).docx
+++ b/Final Project(Phase 1 and 2).docx
@@ -498,7 +498,7 @@
           <w:r>
             <w:fldChar w:fldCharType="separate"/>
           </w:r>
-          <w:hyperlink w:anchor="_Toc215401186" w:history="1">
+          <w:hyperlink w:anchor="_Toc215405312" w:history="1">
             <w:r>
               <w:rPr>
                 <w:rStyle w:val="Hyperlink"/>
@@ -542,7 +542,7 @@
                 <w:noProof/>
                 <w:webHidden/>
               </w:rPr>
-              <w:instrText xml:space="preserve"> PAGEREF _Toc215401186 \h </w:instrText>
+              <w:instrText xml:space="preserve"> PAGEREF _Toc215405312 \h </w:instrText>
             </w:r>
             <w:r>
               <w:rPr>
@@ -587,7 +587,7 @@
               <w:sz w:val="24"/>
             </w:rPr>
           </w:pPr>
-          <w:hyperlink w:anchor="_Toc215401187" w:history="1">
+          <w:hyperlink w:anchor="_Toc215405313" w:history="1">
             <w:r>
               <w:rPr>
                 <w:rStyle w:val="Hyperlink"/>
@@ -631,7 +631,7 @@
                 <w:noProof/>
                 <w:webHidden/>
               </w:rPr>
-              <w:instrText xml:space="preserve"> PAGEREF _Toc215401187 \h </w:instrText>
+              <w:instrText xml:space="preserve"> PAGEREF _Toc215405313 \h </w:instrText>
             </w:r>
             <w:r>
               <w:rPr>
@@ -715,7 +715,7 @@
       <w:pPr>
         <w:pStyle w:val="Heading1"/>
       </w:pPr>
-      <w:bookmarkStart w:id="0" w:name="_Toc215401186"/>
+      <w:bookmarkStart w:id="0" w:name="_Toc215405312"/>
       <w:r>
         <w:t>Phase 1: Project Idea &amp; Use Case</w:t>
       </w:r>
@@ -731,7 +731,10 @@
         <w:ind w:left="0" w:firstLine="0"/>
       </w:pPr>
       <w:r>
-        <w:t>Use Case: The project idea for this project is a inventory management system.</w:t>
+        <w:t xml:space="preserve">Use Case: </w:t>
+      </w:r>
+      <w:r>
+        <w:t>Library Management System</w:t>
       </w:r>
     </w:p>
     <w:p>
@@ -743,15 +746,43 @@
       <w:pPr>
         <w:ind w:left="0" w:firstLine="0"/>
       </w:pPr>
+      <w:r>
+        <w:t>Use Case Description: Our local library needs a database to efficiently</w:t>
+      </w:r>
+      <w:r>
+        <w:t xml:space="preserve"> manage its daily operations.</w:t>
+      </w:r>
+      <w:r>
+        <w:t xml:space="preserve"> </w:t>
+      </w:r>
+      <w:r>
+        <w:t xml:space="preserve">The purpose of the system is to </w:t>
+      </w:r>
+      <w:r>
+        <w:t xml:space="preserve">track books, members and borrowing activities. This database will </w:t>
+      </w:r>
+      <w:r>
+        <w:t>track Members, Books, Authors, Borrowing, Fines and Librarians. The goal of this system is that it will help our library organize and manage its daily operations in a structured way.</w:t>
+      </w:r>
     </w:p>
     <w:p>
       <w:pPr>
         <w:ind w:left="0" w:firstLine="0"/>
       </w:pPr>
+    </w:p>
+    <w:p>
+      <w:pPr>
+        <w:ind w:left="0" w:firstLine="0"/>
+      </w:pPr>
+    </w:p>
+    <w:p>
+      <w:pPr>
+        <w:ind w:left="0" w:firstLine="0"/>
+      </w:pPr>
       <w:r>
         <w:t xml:space="preserve">GitHub Link: </w:t>
       </w:r>
-      <w:hyperlink r:id="rId7" w:history="1">
+      <w:hyperlink r:id="rId8" w:history="1">
         <w:r>
           <w:rPr>
             <w:rStyle w:val="Hyperlink"/>
@@ -925,31 +956,81 @@
     </w:p>
     <w:p>
       <w:pPr>
-        <w:ind w:left="0" w:firstLine="0"/>
-      </w:pPr>
-    </w:p>
-    <w:p>
-      <w:pPr>
-        <w:ind w:left="0" w:firstLine="0"/>
-      </w:pPr>
-    </w:p>
-    <w:p>
-      <w:pPr>
-        <w:ind w:left="0" w:firstLine="0"/>
-      </w:pPr>
-    </w:p>
-    <w:p>
-      <w:pPr>
         <w:pStyle w:val="Heading1"/>
       </w:pPr>
-      <w:bookmarkStart w:id="1" w:name="_Toc215401187"/>
-      <w:r>
-        <w:lastRenderedPageBreak/>
+      <w:bookmarkStart w:id="1" w:name="_Toc215405313"/>
+      <w:r>
         <w:t>Phase 2: Data Modeling &amp; ER Diagram</w:t>
       </w:r>
       <w:bookmarkEnd w:id="1"/>
       <w:r>
         <w:t xml:space="preserve"> </w:t>
+      </w:r>
+    </w:p>
+    <w:p/>
+    <w:p>
+      <w:r>
+        <w:t>Entities:</w:t>
+      </w:r>
+    </w:p>
+    <w:p>
+      <w:r>
+        <w:t>-Member(member_ID(FK) ,  first_name, last_name, email, phone_number , address, membership_date)</w:t>
+      </w:r>
+    </w:p>
+    <w:p>
+      <w:r>
+        <w:t>-Author(author_ID</w:t>
+      </w:r>
+      <w:r>
+        <w:t>(PK)</w:t>
+      </w:r>
+      <w:r>
+        <w:t>, first_name, last_name)</w:t>
+      </w:r>
+    </w:p>
+    <w:p>
+      <w:r>
+        <w:t>-Book(book_ID(</w:t>
+      </w:r>
+      <w:r>
+        <w:t>P</w:t>
+      </w:r>
+      <w:r>
+        <w:t xml:space="preserve">K), title, ISBN , price, author_ID(FK), publishing_date, status, genre) </w:t>
+      </w:r>
+    </w:p>
+    <w:p>
+      <w:r>
+        <w:t>-</w:t>
+      </w:r>
+      <w:r>
+        <w:t>Borrowing(borrowing_ID(PK), book_ID(FK), member_ID(FK), borrow_date, return_date, issueByLibrarian(FK) )</w:t>
+      </w:r>
+    </w:p>
+    <w:p>
+      <w:r>
+        <w:t>-Fines(fine_ID(PK), borrowing_ID(FK), fine_amount, due_date, paid_date)</w:t>
+      </w:r>
+    </w:p>
+    <w:p>
+      <w:r>
+        <w:t>-Librarian(l</w:t>
+      </w:r>
+      <w:r>
+        <w:t>ibrarian</w:t>
+      </w:r>
+      <w:r>
+        <w:t>_ID(PK), first_name, last_name, phone_number)</w:t>
+      </w:r>
+    </w:p>
+    <w:p/>
+    <w:p>
+      <w:r>
+        <w:t>Entity-Relationship Diagram</w:t>
+      </w:r>
+      <w:r>
+        <w:t>:</w:t>
       </w:r>
     </w:p>
     <w:p/>
@@ -958,8 +1039,8 @@
     <w:p/>
     <w:p/>
     <w:sectPr>
-      <w:headerReference w:type="default" r:id="rId8"/>
-      <w:footerReference w:type="default" r:id="rId9"/>
+      <w:headerReference w:type="default" r:id="rId9"/>
+      <w:footerReference w:type="default" r:id="rId10"/>
       <w:pgSz w:w="12240" w:h="15840"/>
       <w:pgMar w:top="1034" w:right="670" w:bottom="723" w:left="720" w:header="720" w:footer="720" w:gutter="0"/>
       <w:pgNumType w:start="1"/>
@@ -4126,4 +4207,16 @@
     </a:ext>
   </a:extLst>
 </a:theme>
+</file>
+
+<file path=customXml/item1.xml><?xml version="1.0" encoding="utf-8"?>
+<b:Sources xmlns:b="http://schemas.openxmlformats.org/officeDocument/2006/bibliography" xmlns="http://schemas.openxmlformats.org/officeDocument/2006/bibliography" SelectedStyle="\APASixthEditionOfficeOnline.xsl" StyleName="APA" Version="6"/>
+</file>
+
+<file path=customXml/itemProps1.xml><?xml version="1.0" encoding="utf-8"?>
+<ds:datastoreItem xmlns:ds="http://schemas.openxmlformats.org/officeDocument/2006/customXml" ds:itemID="{7F2919E4-E382-47F7-9FA3-B6F017C10022}">
+  <ds:schemaRefs>
+    <ds:schemaRef ds:uri="http://schemas.openxmlformats.org/officeDocument/2006/bibliography"/>
+  </ds:schemaRefs>
+</ds:datastoreItem>
 </file>
</xml_diff>

<commit_message>
Finished Phase 1 and Phase 2
</commit_message>
<xml_diff>
--- a/Final Project(Phase 1 and 2).docx
+++ b/Final Project(Phase 1 and 2).docx
@@ -244,9 +244,16 @@
           <w:sz w:val="40"/>
           <w:szCs w:val="40"/>
         </w:rPr>
-        <w:t>Jisan</w:t>
+        <w:t>Jobair</w:t>
       </w:r>
       <w:proofErr w:type="spellEnd"/>
+      <w:r>
+        <w:rPr>
+          <w:sz w:val="40"/>
+          <w:szCs w:val="40"/>
+        </w:rPr>
+        <w:t xml:space="preserve"> Ahmed</w:t>
+      </w:r>
       <w:r>
         <w:rPr>
           <w:sz w:val="40"/>
@@ -254,21 +261,12 @@
         </w:rPr>
         <w:t xml:space="preserve"> </w:t>
       </w:r>
-      <w:proofErr w:type="spellStart"/>
       <w:r>
         <w:rPr>
           <w:sz w:val="40"/>
           <w:szCs w:val="40"/>
         </w:rPr>
-        <w:t>Jobair</w:t>
-      </w:r>
-      <w:proofErr w:type="spellEnd"/>
-      <w:r>
-        <w:rPr>
-          <w:sz w:val="40"/>
-          <w:szCs w:val="40"/>
-        </w:rPr>
-        <w:t xml:space="preserve"> Ahmed</w:t>
+        <w:t>Jisan</w:t>
       </w:r>
     </w:p>
     <w:p>
@@ -292,6 +290,13 @@
         </w:rPr>
         <w:tab/>
         <w:t xml:space="preserve">Student Numer(s): 8706882 and </w:t>
+      </w:r>
+      <w:r>
+        <w:rPr>
+          <w:sz w:val="40"/>
+          <w:szCs w:val="40"/>
+        </w:rPr>
+        <w:t>8944480</w:t>
       </w:r>
     </w:p>
     <w:p>
@@ -1027,12 +1032,35 @@
     <w:p/>
     <w:p>
       <w:r>
-        <w:t>Entity-Relationship Diagram</w:t>
-      </w:r>
-      <w:r>
-        <w:t>:</w:t>
-      </w:r>
-    </w:p>
+        <w:t>Relationships:</w:t>
+      </w:r>
+    </w:p>
+    <w:p>
+      <w:r>
+        <w:t>-Member-Borrow (1 to many)</w:t>
+      </w:r>
+    </w:p>
+    <w:p>
+      <w:r>
+        <w:t>-Book-Borrow (1 to many)</w:t>
+      </w:r>
+    </w:p>
+    <w:p>
+      <w:r>
+        <w:t>-Author-Book ( 1 to many)</w:t>
+      </w:r>
+    </w:p>
+    <w:p>
+      <w:r>
+        <w:t>-Librarian-Borrow ( 1 to many)</w:t>
+      </w:r>
+    </w:p>
+    <w:p>
+      <w:r>
+        <w:t>-Borrow-Fine ( 1 to many)</w:t>
+      </w:r>
+    </w:p>
+    <w:p/>
     <w:p/>
     <w:p/>
     <w:p/>

</xml_diff>